<commit_message>
Added img to ro
</commit_message>
<xml_diff>
--- a/docs/ГОСТ/РО.docx
+++ b/docs/ГОСТ/РО.docx
@@ -2656,7 +2656,6 @@
           </w:r>
           <w:bookmarkEnd w:id="1"/>
         </w:p>
-        <w:bookmarkStart w:id="2" w:name="_GoBack"/>
         <w:p>
           <w:pPr>
             <w:pStyle w:val="11"/>
@@ -4148,7 +4147,6 @@
             <w:fldChar w:fldCharType="end"/>
           </w:r>
         </w:p>
-        <w:bookmarkEnd w:id="2" w:displacedByCustomXml="next"/>
       </w:sdtContent>
     </w:sdt>
     <w:p>
@@ -4340,8 +4338,8 @@
           <w:color w:val="000000" w:themeColor="text1"/>
         </w:rPr>
       </w:pPr>
-      <w:bookmarkStart w:id="3" w:name="_Toc480128550"/>
-      <w:bookmarkStart w:id="4" w:name="_Toc508567064"/>
+      <w:bookmarkStart w:id="2" w:name="_Toc480128550"/>
+      <w:bookmarkStart w:id="3" w:name="_Toc508567064"/>
       <w:r>
         <w:rPr>
           <w:color w:val="000000" w:themeColor="text1"/>
@@ -4349,8 +4347,8 @@
         <w:lastRenderedPageBreak/>
         <w:t>НАЗНАЧЕНИЕ ПРОГРАММЫ</w:t>
       </w:r>
+      <w:bookmarkEnd w:id="2"/>
       <w:bookmarkEnd w:id="3"/>
-      <w:bookmarkEnd w:id="4"/>
     </w:p>
     <w:p/>
     <w:p>
@@ -4364,16 +4362,16 @@
           <w:rFonts w:eastAsia="Times New Roman"/>
         </w:rPr>
       </w:pPr>
-      <w:bookmarkStart w:id="5" w:name="_Toc480128551"/>
-      <w:bookmarkStart w:id="6" w:name="_Toc508567065"/>
+      <w:bookmarkStart w:id="4" w:name="_Toc480128551"/>
+      <w:bookmarkStart w:id="5" w:name="_Toc508567065"/>
       <w:r>
         <w:rPr>
           <w:rFonts w:eastAsia="Times New Roman"/>
         </w:rPr>
         <w:t>1.1. Функциональное назначение</w:t>
       </w:r>
+      <w:bookmarkEnd w:id="4"/>
       <w:bookmarkEnd w:id="5"/>
-      <w:bookmarkEnd w:id="6"/>
     </w:p>
     <w:p/>
     <w:p>
@@ -4383,7 +4381,7 @@
           <w:lang w:eastAsia="en-US"/>
         </w:rPr>
       </w:pPr>
-      <w:bookmarkStart w:id="7" w:name="_Toc480128552"/>
+      <w:bookmarkStart w:id="6" w:name="_Toc480128552"/>
       <w:r>
         <w:t xml:space="preserve">Приложение предоставляет функциональность для сбора, мониторинга и анализа данных здоровья и развития ребенка возрастом до 1 года, а также слежения за параметрами самочувствия </w:t>
       </w:r>
@@ -4414,15 +4412,15 @@
           <w:rFonts w:eastAsia="Times New Roman"/>
         </w:rPr>
       </w:pPr>
-      <w:bookmarkStart w:id="8" w:name="_Toc508567066"/>
+      <w:bookmarkStart w:id="7" w:name="_Toc508567066"/>
       <w:r>
         <w:rPr>
           <w:rFonts w:eastAsia="Times New Roman"/>
         </w:rPr>
         <w:t>1.2. Эксплуатационное назначение</w:t>
       </w:r>
+      <w:bookmarkEnd w:id="6"/>
       <w:bookmarkEnd w:id="7"/>
-      <w:bookmarkEnd w:id="8"/>
     </w:p>
     <w:p/>
     <w:p>
@@ -4437,7 +4435,7 @@
           <w:color w:val="000000" w:themeColor="text1"/>
         </w:rPr>
       </w:pPr>
-      <w:bookmarkStart w:id="9" w:name="_Toc480128553"/>
+      <w:bookmarkStart w:id="8" w:name="_Toc480128553"/>
       <w:r>
         <w:rPr>
           <w:color w:val="000000" w:themeColor="text1"/>
@@ -4544,15 +4542,15 @@
           <w:rFonts w:eastAsia="Times New Roman"/>
         </w:rPr>
       </w:pPr>
-      <w:bookmarkStart w:id="10" w:name="_Toc508567067"/>
+      <w:bookmarkStart w:id="9" w:name="_Toc508567067"/>
       <w:r>
         <w:rPr>
           <w:rFonts w:eastAsia="Times New Roman"/>
         </w:rPr>
         <w:t>1.3. Состав функций</w:t>
       </w:r>
+      <w:bookmarkEnd w:id="8"/>
       <w:bookmarkEnd w:id="9"/>
-      <w:bookmarkEnd w:id="10"/>
     </w:p>
     <w:p/>
     <w:p>
@@ -6529,36 +6527,36 @@
         <w:ind w:left="0" w:firstLine="0"/>
         <w:jc w:val="center"/>
       </w:pPr>
-      <w:bookmarkStart w:id="11" w:name="_Toc480128554"/>
-      <w:bookmarkStart w:id="12" w:name="_Toc508567068"/>
+      <w:bookmarkStart w:id="10" w:name="_Toc480128554"/>
+      <w:bookmarkStart w:id="11" w:name="_Toc508567068"/>
       <w:r>
         <w:lastRenderedPageBreak/>
         <w:t>УСЛОВИЯ ВЫПОЛНЕНИЯ ПРОГРАММЫ</w:t>
       </w:r>
+      <w:bookmarkEnd w:id="10"/>
       <w:bookmarkEnd w:id="11"/>
+    </w:p>
+    <w:p/>
+    <w:p>
+      <w:pPr>
+        <w:pStyle w:val="ab"/>
+        <w:rPr>
+          <w:rFonts w:cs="Times New Roman"/>
+        </w:rPr>
+      </w:pPr>
+      <w:bookmarkStart w:id="12" w:name="_Toc480128555"/>
+      <w:bookmarkStart w:id="13" w:name="_Toc508567069"/>
+      <w:r>
+        <w:rPr>
+          <w:rFonts w:eastAsia="Times New Roman"/>
+        </w:rPr>
+        <w:t xml:space="preserve">2.1. </w:t>
+      </w:r>
       <w:bookmarkEnd w:id="12"/>
-    </w:p>
-    <w:p/>
-    <w:p>
-      <w:pPr>
-        <w:pStyle w:val="ab"/>
-        <w:rPr>
-          <w:rFonts w:cs="Times New Roman"/>
-        </w:rPr>
-      </w:pPr>
-      <w:bookmarkStart w:id="13" w:name="_Toc480128555"/>
-      <w:bookmarkStart w:id="14" w:name="_Toc508567069"/>
-      <w:r>
-        <w:rPr>
-          <w:rFonts w:eastAsia="Times New Roman"/>
-        </w:rPr>
-        <w:t xml:space="preserve">2.1. </w:t>
+      <w:r>
+        <w:t>Минимальный состав программных средств</w:t>
       </w:r>
       <w:bookmarkEnd w:id="13"/>
-      <w:r>
-        <w:t>Минимальный состав программных средств</w:t>
-      </w:r>
-      <w:bookmarkEnd w:id="14"/>
     </w:p>
     <w:p>
       <w:pPr>
@@ -6596,7 +6594,7 @@
           <w:color w:val="000000" w:themeColor="text1"/>
         </w:rPr>
       </w:pPr>
-      <w:bookmarkStart w:id="15" w:name="_Toc480128557"/>
+      <w:bookmarkStart w:id="14" w:name="_Toc480128557"/>
       <w:r>
         <w:rPr>
           <w:color w:val="000000" w:themeColor="text1"/>
@@ -6701,11 +6699,10 @@
           <w:rFonts w:eastAsia="Times New Roman"/>
         </w:rPr>
       </w:pPr>
-      <w:bookmarkStart w:id="16" w:name="_Toc508567070"/>
+      <w:bookmarkStart w:id="15" w:name="_Toc508567070"/>
       <w:r>
         <w:rPr>
           <w:rFonts w:eastAsia="Times New Roman"/>
-          <w:lang w:val="en-US"/>
         </w:rPr>
         <w:t xml:space="preserve">2.2. </w:t>
       </w:r>
@@ -6715,8 +6712,8 @@
         </w:rPr>
         <w:t>Требования к пользователю</w:t>
       </w:r>
+      <w:bookmarkEnd w:id="14"/>
       <w:bookmarkEnd w:id="15"/>
-      <w:bookmarkEnd w:id="16"/>
     </w:p>
     <w:p>
       <w:pPr>
@@ -6805,14 +6802,14 @@
         <w:ind w:left="0" w:firstLine="0"/>
         <w:jc w:val="center"/>
       </w:pPr>
-      <w:bookmarkStart w:id="17" w:name="_Toc480128558"/>
-      <w:bookmarkStart w:id="18" w:name="_Toc508567071"/>
+      <w:bookmarkStart w:id="16" w:name="_Toc480128558"/>
+      <w:bookmarkStart w:id="17" w:name="_Toc508567071"/>
       <w:r>
         <w:lastRenderedPageBreak/>
         <w:t>ВЫПОЛНЕНИЕ ПРОГРАММЫ</w:t>
       </w:r>
+      <w:bookmarkEnd w:id="16"/>
       <w:bookmarkEnd w:id="17"/>
-      <w:bookmarkEnd w:id="18"/>
     </w:p>
     <w:p>
       <w:pPr>
@@ -6850,16 +6847,16 @@
           <w:rFonts w:eastAsia="Times New Roman"/>
         </w:rPr>
       </w:pPr>
-      <w:bookmarkStart w:id="19" w:name="_Toc480128559"/>
-      <w:bookmarkStart w:id="20" w:name="_Toc508567072"/>
+      <w:bookmarkStart w:id="18" w:name="_Toc480128559"/>
+      <w:bookmarkStart w:id="19" w:name="_Toc508567072"/>
       <w:r>
         <w:rPr>
           <w:rFonts w:eastAsia="Times New Roman"/>
         </w:rPr>
         <w:t>3.1. Установка и запуск программы</w:t>
       </w:r>
+      <w:bookmarkEnd w:id="18"/>
       <w:bookmarkEnd w:id="19"/>
-      <w:bookmarkEnd w:id="20"/>
     </w:p>
     <w:p/>
     <w:p>
@@ -6872,7 +6869,7 @@
           <w:szCs w:val="28"/>
         </w:rPr>
       </w:pPr>
-      <w:bookmarkStart w:id="21" w:name="_Toc480128560"/>
+      <w:bookmarkStart w:id="20" w:name="_Toc480128560"/>
       <w:r>
         <w:rPr>
           <w:szCs w:val="28"/>
@@ -7006,19 +7003,1794 @@
           <w:rFonts w:eastAsia="Times New Roman"/>
         </w:rPr>
       </w:pPr>
-      <w:bookmarkStart w:id="22" w:name="_Toc508567073"/>
+      <w:bookmarkStart w:id="21" w:name="_Toc508567073"/>
       <w:r>
         <w:rPr>
           <w:rFonts w:eastAsia="Times New Roman"/>
-          <w:highlight w:val="yellow"/>
         </w:rPr>
         <w:t>3.2. Работа приложения</w:t>
       </w:r>
-      <w:bookmarkStart w:id="23" w:name="_Toc480128563"/>
+      <w:bookmarkStart w:id="22" w:name="_Toc480128563"/>
+      <w:bookmarkEnd w:id="20"/>
       <w:bookmarkEnd w:id="21"/>
-      <w:bookmarkEnd w:id="22"/>
     </w:p>
     <w:p/>
+    <w:tbl>
+      <w:tblPr>
+        <w:tblStyle w:val="a3"/>
+        <w:tblW w:w="0" w:type="auto"/>
+        <w:jc w:val="center"/>
+        <w:tblBorders>
+          <w:top w:val="none" w:sz="0" w:space="0" w:color="auto"/>
+          <w:left w:val="none" w:sz="0" w:space="0" w:color="auto"/>
+          <w:bottom w:val="none" w:sz="0" w:space="0" w:color="auto"/>
+          <w:right w:val="none" w:sz="0" w:space="0" w:color="auto"/>
+          <w:insideH w:val="none" w:sz="0" w:space="0" w:color="auto"/>
+          <w:insideV w:val="none" w:sz="0" w:space="0" w:color="auto"/>
+        </w:tblBorders>
+        <w:tblLook w:val="04A0" w:firstRow="1" w:lastRow="0" w:firstColumn="1" w:lastColumn="0" w:noHBand="0" w:noVBand="1"/>
+      </w:tblPr>
+      <w:tblGrid>
+        <w:gridCol w:w="9629"/>
+      </w:tblGrid>
+      <w:tr>
+        <w:trPr>
+          <w:jc w:val="center"/>
+        </w:trPr>
+        <w:tc>
+          <w:tcPr>
+            <w:tcW w:w="9629" w:type="dxa"/>
+            <w:vAlign w:val="center"/>
+          </w:tcPr>
+          <w:p>
+            <w:pPr>
+              <w:jc w:val="center"/>
+            </w:pPr>
+            <w:r>
+              <w:rPr>
+                <w:noProof/>
+              </w:rPr>
+              <w:drawing>
+                <wp:inline distT="0" distB="0" distL="0" distR="0" wp14:anchorId="2BE4B8E5" wp14:editId="2DED4150">
+                  <wp:extent cx="3975093" cy="2484278"/>
+                  <wp:effectExtent l="0" t="0" r="635" b="5080"/>
+                  <wp:docPr id="35" name="Рисунок 35"/>
+                  <wp:cNvGraphicFramePr>
+                    <a:graphicFrameLocks xmlns:a="http://schemas.openxmlformats.org/drawingml/2006/main" noChangeAspect="1"/>
+                  </wp:cNvGraphicFramePr>
+                  <a:graphic xmlns:a="http://schemas.openxmlformats.org/drawingml/2006/main">
+                    <a:graphicData uri="http://schemas.openxmlformats.org/drawingml/2006/picture">
+                      <pic:pic xmlns:pic="http://schemas.openxmlformats.org/drawingml/2006/picture">
+                        <pic:nvPicPr>
+                          <pic:cNvPr id="35" name="Screenshot_2018-03-13-11-12-25.png"/>
+                          <pic:cNvPicPr/>
+                        </pic:nvPicPr>
+                        <pic:blipFill>
+                          <a:blip r:embed="rId11" cstate="print">
+                            <a:extLst>
+                              <a:ext uri="{28A0092B-C50C-407E-A947-70E740481C1C}">
+                                <a14:useLocalDpi xmlns:a14="http://schemas.microsoft.com/office/drawing/2010/main" val="0"/>
+                              </a:ext>
+                            </a:extLst>
+                          </a:blip>
+                          <a:stretch>
+                            <a:fillRect/>
+                          </a:stretch>
+                        </pic:blipFill>
+                        <pic:spPr>
+                          <a:xfrm>
+                            <a:off x="0" y="0"/>
+                            <a:ext cx="3985679" cy="2490894"/>
+                          </a:xfrm>
+                          <a:prstGeom prst="rect">
+                            <a:avLst/>
+                          </a:prstGeom>
+                        </pic:spPr>
+                      </pic:pic>
+                    </a:graphicData>
+                  </a:graphic>
+                </wp:inline>
+              </w:drawing>
+            </w:r>
+          </w:p>
+        </w:tc>
+      </w:tr>
+      <w:tr>
+        <w:trPr>
+          <w:jc w:val="center"/>
+        </w:trPr>
+        <w:tc>
+          <w:tcPr>
+            <w:tcW w:w="9629" w:type="dxa"/>
+            <w:vAlign w:val="center"/>
+          </w:tcPr>
+          <w:p>
+            <w:pPr>
+              <w:jc w:val="center"/>
+              <w:rPr>
+                <w:color w:val="000000" w:themeColor="text1"/>
+              </w:rPr>
+            </w:pPr>
+            <w:r>
+              <w:rPr>
+                <w:color w:val="000000" w:themeColor="text1"/>
+              </w:rPr>
+              <w:t>Рисунок 1. Вкладка ребенка</w:t>
+            </w:r>
+          </w:p>
+        </w:tc>
+      </w:tr>
+      <w:tr>
+        <w:trPr>
+          <w:jc w:val="center"/>
+        </w:trPr>
+        <w:tc>
+          <w:tcPr>
+            <w:tcW w:w="9629" w:type="dxa"/>
+            <w:vAlign w:val="center"/>
+          </w:tcPr>
+          <w:p>
+            <w:pPr>
+              <w:jc w:val="center"/>
+            </w:pPr>
+            <w:r>
+              <w:rPr>
+                <w:noProof/>
+              </w:rPr>
+              <w:drawing>
+                <wp:inline distT="0" distB="0" distL="0" distR="0" wp14:anchorId="5735C8B8" wp14:editId="5A6CF755">
+                  <wp:extent cx="3966040" cy="2478621"/>
+                  <wp:effectExtent l="0" t="0" r="0" b="0"/>
+                  <wp:docPr id="36" name="Рисунок 36"/>
+                  <wp:cNvGraphicFramePr>
+                    <a:graphicFrameLocks xmlns:a="http://schemas.openxmlformats.org/drawingml/2006/main" noChangeAspect="1"/>
+                  </wp:cNvGraphicFramePr>
+                  <a:graphic xmlns:a="http://schemas.openxmlformats.org/drawingml/2006/main">
+                    <a:graphicData uri="http://schemas.openxmlformats.org/drawingml/2006/picture">
+                      <pic:pic xmlns:pic="http://schemas.openxmlformats.org/drawingml/2006/picture">
+                        <pic:nvPicPr>
+                          <pic:cNvPr id="36" name="Screenshot_2018-03-13-11-15-30.png"/>
+                          <pic:cNvPicPr/>
+                        </pic:nvPicPr>
+                        <pic:blipFill>
+                          <a:blip r:embed="rId12" cstate="print">
+                            <a:extLst>
+                              <a:ext uri="{28A0092B-C50C-407E-A947-70E740481C1C}">
+                                <a14:useLocalDpi xmlns:a14="http://schemas.microsoft.com/office/drawing/2010/main" val="0"/>
+                              </a:ext>
+                            </a:extLst>
+                          </a:blip>
+                          <a:stretch>
+                            <a:fillRect/>
+                          </a:stretch>
+                        </pic:blipFill>
+                        <pic:spPr>
+                          <a:xfrm>
+                            <a:off x="0" y="0"/>
+                            <a:ext cx="3976587" cy="2485213"/>
+                          </a:xfrm>
+                          <a:prstGeom prst="rect">
+                            <a:avLst/>
+                          </a:prstGeom>
+                        </pic:spPr>
+                      </pic:pic>
+                    </a:graphicData>
+                  </a:graphic>
+                </wp:inline>
+              </w:drawing>
+            </w:r>
+          </w:p>
+        </w:tc>
+      </w:tr>
+      <w:tr>
+        <w:trPr>
+          <w:jc w:val="center"/>
+        </w:trPr>
+        <w:tc>
+          <w:tcPr>
+            <w:tcW w:w="9629" w:type="dxa"/>
+            <w:vAlign w:val="center"/>
+          </w:tcPr>
+          <w:p>
+            <w:pPr>
+              <w:jc w:val="center"/>
+              <w:rPr>
+                <w:color w:val="000000" w:themeColor="text1"/>
+              </w:rPr>
+            </w:pPr>
+            <w:r>
+              <w:rPr>
+                <w:color w:val="000000" w:themeColor="text1"/>
+              </w:rPr>
+              <w:t>Рисунок 2. Вкладка мамы</w:t>
+            </w:r>
+          </w:p>
+        </w:tc>
+      </w:tr>
+      <w:tr>
+        <w:trPr>
+          <w:jc w:val="center"/>
+        </w:trPr>
+        <w:tc>
+          <w:tcPr>
+            <w:tcW w:w="9629" w:type="dxa"/>
+            <w:vAlign w:val="center"/>
+          </w:tcPr>
+          <w:p>
+            <w:pPr>
+              <w:jc w:val="center"/>
+            </w:pPr>
+            <w:r>
+              <w:rPr>
+                <w:noProof/>
+                <w:color w:val="000000" w:themeColor="text1"/>
+              </w:rPr>
+              <w:lastRenderedPageBreak/>
+              <w:drawing>
+                <wp:inline distT="0" distB="0" distL="0" distR="0" wp14:anchorId="5D4FCC3A" wp14:editId="6F24E2FC">
+                  <wp:extent cx="3902044" cy="2438625"/>
+                  <wp:effectExtent l="0" t="0" r="0" b="0"/>
+                  <wp:docPr id="16" name="Рисунок 16"/>
+                  <wp:cNvGraphicFramePr>
+                    <a:graphicFrameLocks xmlns:a="http://schemas.openxmlformats.org/drawingml/2006/main" noChangeAspect="1"/>
+                  </wp:cNvGraphicFramePr>
+                  <a:graphic xmlns:a="http://schemas.openxmlformats.org/drawingml/2006/main">
+                    <a:graphicData uri="http://schemas.openxmlformats.org/drawingml/2006/picture">
+                      <pic:pic xmlns:pic="http://schemas.openxmlformats.org/drawingml/2006/picture">
+                        <pic:nvPicPr>
+                          <pic:cNvPr id="16" name="Screenshot_2018-03-13-10-32-05.png"/>
+                          <pic:cNvPicPr/>
+                        </pic:nvPicPr>
+                        <pic:blipFill>
+                          <a:blip r:embed="rId13" cstate="print">
+                            <a:extLst>
+                              <a:ext uri="{28A0092B-C50C-407E-A947-70E740481C1C}">
+                                <a14:useLocalDpi xmlns:a14="http://schemas.microsoft.com/office/drawing/2010/main" val="0"/>
+                              </a:ext>
+                            </a:extLst>
+                          </a:blip>
+                          <a:stretch>
+                            <a:fillRect/>
+                          </a:stretch>
+                        </pic:blipFill>
+                        <pic:spPr>
+                          <a:xfrm>
+                            <a:off x="0" y="0"/>
+                            <a:ext cx="3940170" cy="2462452"/>
+                          </a:xfrm>
+                          <a:prstGeom prst="rect">
+                            <a:avLst/>
+                          </a:prstGeom>
+                        </pic:spPr>
+                      </pic:pic>
+                    </a:graphicData>
+                  </a:graphic>
+                </wp:inline>
+              </w:drawing>
+            </w:r>
+          </w:p>
+        </w:tc>
+      </w:tr>
+      <w:tr>
+        <w:trPr>
+          <w:jc w:val="center"/>
+        </w:trPr>
+        <w:tc>
+          <w:tcPr>
+            <w:tcW w:w="9629" w:type="dxa"/>
+            <w:vAlign w:val="center"/>
+          </w:tcPr>
+          <w:p>
+            <w:pPr>
+              <w:jc w:val="center"/>
+            </w:pPr>
+            <w:r>
+              <w:rPr>
+                <w:color w:val="000000" w:themeColor="text1"/>
+              </w:rPr>
+              <w:t>Рисунок 3. Вкладка настроек</w:t>
+            </w:r>
+          </w:p>
+        </w:tc>
+      </w:tr>
+      <w:tr>
+        <w:trPr>
+          <w:jc w:val="center"/>
+        </w:trPr>
+        <w:tc>
+          <w:tcPr>
+            <w:tcW w:w="9629" w:type="dxa"/>
+            <w:vAlign w:val="center"/>
+          </w:tcPr>
+          <w:p>
+            <w:pPr>
+              <w:jc w:val="center"/>
+            </w:pPr>
+            <w:r>
+              <w:rPr>
+                <w:noProof/>
+                <w:color w:val="000000" w:themeColor="text1"/>
+              </w:rPr>
+              <w:drawing>
+                <wp:inline distT="0" distB="0" distL="0" distR="0" wp14:anchorId="5D308133" wp14:editId="7CC65058">
+                  <wp:extent cx="3940316" cy="2462542"/>
+                  <wp:effectExtent l="0" t="0" r="0" b="1270"/>
+                  <wp:docPr id="15" name="Рисунок 15"/>
+                  <wp:cNvGraphicFramePr>
+                    <a:graphicFrameLocks xmlns:a="http://schemas.openxmlformats.org/drawingml/2006/main" noChangeAspect="1"/>
+                  </wp:cNvGraphicFramePr>
+                  <a:graphic xmlns:a="http://schemas.openxmlformats.org/drawingml/2006/main">
+                    <a:graphicData uri="http://schemas.openxmlformats.org/drawingml/2006/picture">
+                      <pic:pic xmlns:pic="http://schemas.openxmlformats.org/drawingml/2006/picture">
+                        <pic:nvPicPr>
+                          <pic:cNvPr id="15" name="Screenshot_2018-03-13-10-32-01.png"/>
+                          <pic:cNvPicPr/>
+                        </pic:nvPicPr>
+                        <pic:blipFill>
+                          <a:blip r:embed="rId14" cstate="print">
+                            <a:extLst>
+                              <a:ext uri="{28A0092B-C50C-407E-A947-70E740481C1C}">
+                                <a14:useLocalDpi xmlns:a14="http://schemas.microsoft.com/office/drawing/2010/main" val="0"/>
+                              </a:ext>
+                            </a:extLst>
+                          </a:blip>
+                          <a:stretch>
+                            <a:fillRect/>
+                          </a:stretch>
+                        </pic:blipFill>
+                        <pic:spPr>
+                          <a:xfrm>
+                            <a:off x="0" y="0"/>
+                            <a:ext cx="3980857" cy="2487879"/>
+                          </a:xfrm>
+                          <a:prstGeom prst="rect">
+                            <a:avLst/>
+                          </a:prstGeom>
+                        </pic:spPr>
+                      </pic:pic>
+                    </a:graphicData>
+                  </a:graphic>
+                </wp:inline>
+              </w:drawing>
+            </w:r>
+          </w:p>
+        </w:tc>
+      </w:tr>
+      <w:tr>
+        <w:trPr>
+          <w:jc w:val="center"/>
+        </w:trPr>
+        <w:tc>
+          <w:tcPr>
+            <w:tcW w:w="9629" w:type="dxa"/>
+            <w:vAlign w:val="center"/>
+          </w:tcPr>
+          <w:p>
+            <w:pPr>
+              <w:jc w:val="center"/>
+            </w:pPr>
+            <w:r>
+              <w:rPr>
+                <w:color w:val="000000" w:themeColor="text1"/>
+              </w:rPr>
+              <w:t xml:space="preserve">Рисунок </w:t>
+            </w:r>
+            <w:r>
+              <w:rPr>
+                <w:color w:val="000000" w:themeColor="text1"/>
+                <w:lang w:val="en-US"/>
+              </w:rPr>
+              <w:t>4</w:t>
+            </w:r>
+            <w:r>
+              <w:rPr>
+                <w:color w:val="000000" w:themeColor="text1"/>
+              </w:rPr>
+              <w:t>. Вкладка аналитики</w:t>
+            </w:r>
+          </w:p>
+        </w:tc>
+      </w:tr>
+      <w:tr>
+        <w:trPr>
+          <w:jc w:val="center"/>
+        </w:trPr>
+        <w:tc>
+          <w:tcPr>
+            <w:tcW w:w="9629" w:type="dxa"/>
+            <w:vAlign w:val="center"/>
+          </w:tcPr>
+          <w:p>
+            <w:pPr>
+              <w:jc w:val="center"/>
+              <w:rPr>
+                <w:color w:val="000000" w:themeColor="text1"/>
+              </w:rPr>
+            </w:pPr>
+            <w:bookmarkStart w:id="23" w:name="_GoBack"/>
+            <w:r>
+              <w:rPr>
+                <w:noProof/>
+                <w:color w:val="000000" w:themeColor="text1"/>
+              </w:rPr>
+              <w:drawing>
+                <wp:inline distT="0" distB="0" distL="0" distR="0" wp14:anchorId="76CBFA61" wp14:editId="72BAE2FE">
+                  <wp:extent cx="3954798" cy="2471596"/>
+                  <wp:effectExtent l="0" t="0" r="0" b="5080"/>
+                  <wp:docPr id="25" name="Рисунок 25"/>
+                  <wp:cNvGraphicFramePr>
+                    <a:graphicFrameLocks xmlns:a="http://schemas.openxmlformats.org/drawingml/2006/main" noChangeAspect="1"/>
+                  </wp:cNvGraphicFramePr>
+                  <a:graphic xmlns:a="http://schemas.openxmlformats.org/drawingml/2006/main">
+                    <a:graphicData uri="http://schemas.openxmlformats.org/drawingml/2006/picture">
+                      <pic:pic xmlns:pic="http://schemas.openxmlformats.org/drawingml/2006/picture">
+                        <pic:nvPicPr>
+                          <pic:cNvPr id="25" name="Screenshot_2018-03-13-10-31-48.png"/>
+                          <pic:cNvPicPr/>
+                        </pic:nvPicPr>
+                        <pic:blipFill>
+                          <a:blip r:embed="rId15" cstate="print">
+                            <a:extLst>
+                              <a:ext uri="{28A0092B-C50C-407E-A947-70E740481C1C}">
+                                <a14:useLocalDpi xmlns:a14="http://schemas.microsoft.com/office/drawing/2010/main" val="0"/>
+                              </a:ext>
+                            </a:extLst>
+                          </a:blip>
+                          <a:stretch>
+                            <a:fillRect/>
+                          </a:stretch>
+                        </pic:blipFill>
+                        <pic:spPr>
+                          <a:xfrm>
+                            <a:off x="0" y="0"/>
+                            <a:ext cx="3973823" cy="2483486"/>
+                          </a:xfrm>
+                          <a:prstGeom prst="rect">
+                            <a:avLst/>
+                          </a:prstGeom>
+                        </pic:spPr>
+                      </pic:pic>
+                    </a:graphicData>
+                  </a:graphic>
+                </wp:inline>
+              </w:drawing>
+            </w:r>
+            <w:bookmarkEnd w:id="23"/>
+          </w:p>
+        </w:tc>
+      </w:tr>
+      <w:tr>
+        <w:trPr>
+          <w:jc w:val="center"/>
+        </w:trPr>
+        <w:tc>
+          <w:tcPr>
+            <w:tcW w:w="9629" w:type="dxa"/>
+            <w:vAlign w:val="center"/>
+          </w:tcPr>
+          <w:p>
+            <w:pPr>
+              <w:jc w:val="center"/>
+              <w:rPr>
+                <w:color w:val="000000" w:themeColor="text1"/>
+              </w:rPr>
+            </w:pPr>
+            <w:r>
+              <w:rPr>
+                <w:color w:val="000000" w:themeColor="text1"/>
+              </w:rPr>
+              <w:t xml:space="preserve">Рисунок </w:t>
+            </w:r>
+            <w:r>
+              <w:rPr>
+                <w:color w:val="000000" w:themeColor="text1"/>
+              </w:rPr>
+              <w:t>5</w:t>
+            </w:r>
+            <w:r>
+              <w:rPr>
+                <w:color w:val="000000" w:themeColor="text1"/>
+              </w:rPr>
+              <w:t xml:space="preserve">. </w:t>
+            </w:r>
+            <w:r>
+              <w:rPr>
+                <w:color w:val="000000" w:themeColor="text1"/>
+                <w:lang w:val="en-US"/>
+              </w:rPr>
+              <w:t>Splash-screen</w:t>
+            </w:r>
+          </w:p>
+        </w:tc>
+      </w:tr>
+      <w:tr>
+        <w:trPr>
+          <w:jc w:val="center"/>
+        </w:trPr>
+        <w:tc>
+          <w:tcPr>
+            <w:tcW w:w="9629" w:type="dxa"/>
+            <w:vAlign w:val="center"/>
+          </w:tcPr>
+          <w:p>
+            <w:pPr>
+              <w:jc w:val="center"/>
+              <w:rPr>
+                <w:color w:val="000000" w:themeColor="text1"/>
+              </w:rPr>
+            </w:pPr>
+            <w:r>
+              <w:rPr>
+                <w:noProof/>
+                <w:color w:val="000000" w:themeColor="text1"/>
+              </w:rPr>
+              <w:lastRenderedPageBreak/>
+              <w:drawing>
+                <wp:inline distT="0" distB="0" distL="0" distR="0" wp14:anchorId="0D4C1EC8" wp14:editId="2177ADD4">
+                  <wp:extent cx="3737503" cy="2335794"/>
+                  <wp:effectExtent l="0" t="0" r="0" b="1270"/>
+                  <wp:docPr id="23" name="Рисунок 23"/>
+                  <wp:cNvGraphicFramePr>
+                    <a:graphicFrameLocks xmlns:a="http://schemas.openxmlformats.org/drawingml/2006/main" noChangeAspect="1"/>
+                  </wp:cNvGraphicFramePr>
+                  <a:graphic xmlns:a="http://schemas.openxmlformats.org/drawingml/2006/main">
+                    <a:graphicData uri="http://schemas.openxmlformats.org/drawingml/2006/picture">
+                      <pic:pic xmlns:pic="http://schemas.openxmlformats.org/drawingml/2006/picture">
+                        <pic:nvPicPr>
+                          <pic:cNvPr id="23" name="Screenshot_2018-03-13-10-31-39.png"/>
+                          <pic:cNvPicPr/>
+                        </pic:nvPicPr>
+                        <pic:blipFill>
+                          <a:blip r:embed="rId16" cstate="print">
+                            <a:extLst>
+                              <a:ext uri="{28A0092B-C50C-407E-A947-70E740481C1C}">
+                                <a14:useLocalDpi xmlns:a14="http://schemas.microsoft.com/office/drawing/2010/main" val="0"/>
+                              </a:ext>
+                            </a:extLst>
+                          </a:blip>
+                          <a:stretch>
+                            <a:fillRect/>
+                          </a:stretch>
+                        </pic:blipFill>
+                        <pic:spPr>
+                          <a:xfrm>
+                            <a:off x="0" y="0"/>
+                            <a:ext cx="3762401" cy="2351354"/>
+                          </a:xfrm>
+                          <a:prstGeom prst="rect">
+                            <a:avLst/>
+                          </a:prstGeom>
+                        </pic:spPr>
+                      </pic:pic>
+                    </a:graphicData>
+                  </a:graphic>
+                </wp:inline>
+              </w:drawing>
+            </w:r>
+          </w:p>
+        </w:tc>
+      </w:tr>
+      <w:tr>
+        <w:trPr>
+          <w:jc w:val="center"/>
+        </w:trPr>
+        <w:tc>
+          <w:tcPr>
+            <w:tcW w:w="9629" w:type="dxa"/>
+            <w:vAlign w:val="center"/>
+          </w:tcPr>
+          <w:p>
+            <w:pPr>
+              <w:jc w:val="center"/>
+              <w:rPr>
+                <w:color w:val="000000" w:themeColor="text1"/>
+              </w:rPr>
+            </w:pPr>
+            <w:r>
+              <w:rPr>
+                <w:color w:val="000000" w:themeColor="text1"/>
+              </w:rPr>
+              <w:t xml:space="preserve">Рисунок </w:t>
+            </w:r>
+            <w:r>
+              <w:rPr>
+                <w:color w:val="000000" w:themeColor="text1"/>
+              </w:rPr>
+              <w:t>6</w:t>
+            </w:r>
+            <w:r>
+              <w:rPr>
+                <w:color w:val="000000" w:themeColor="text1"/>
+              </w:rPr>
+              <w:t xml:space="preserve">. </w:t>
+            </w:r>
+            <w:r>
+              <w:rPr>
+                <w:color w:val="000000" w:themeColor="text1"/>
+              </w:rPr>
+              <w:t>Экран-приветствие</w:t>
+            </w:r>
+          </w:p>
+        </w:tc>
+      </w:tr>
+      <w:tr>
+        <w:trPr>
+          <w:jc w:val="center"/>
+        </w:trPr>
+        <w:tc>
+          <w:tcPr>
+            <w:tcW w:w="9629" w:type="dxa"/>
+            <w:vAlign w:val="center"/>
+          </w:tcPr>
+          <w:p>
+            <w:pPr>
+              <w:jc w:val="center"/>
+              <w:rPr>
+                <w:color w:val="000000" w:themeColor="text1"/>
+              </w:rPr>
+            </w:pPr>
+            <w:r>
+              <w:rPr>
+                <w:noProof/>
+                <w:color w:val="000000" w:themeColor="text1"/>
+              </w:rPr>
+              <w:drawing>
+                <wp:inline distT="0" distB="0" distL="0" distR="0" wp14:anchorId="01962196" wp14:editId="627166B1">
+                  <wp:extent cx="3766322" cy="2353805"/>
+                  <wp:effectExtent l="0" t="0" r="0" b="0"/>
+                  <wp:docPr id="27" name="Рисунок 27"/>
+                  <wp:cNvGraphicFramePr>
+                    <a:graphicFrameLocks xmlns:a="http://schemas.openxmlformats.org/drawingml/2006/main" noChangeAspect="1"/>
+                  </wp:cNvGraphicFramePr>
+                  <a:graphic xmlns:a="http://schemas.openxmlformats.org/drawingml/2006/main">
+                    <a:graphicData uri="http://schemas.openxmlformats.org/drawingml/2006/picture">
+                      <pic:pic xmlns:pic="http://schemas.openxmlformats.org/drawingml/2006/picture">
+                        <pic:nvPicPr>
+                          <pic:cNvPr id="27" name="Screenshot_2018-03-13-10-42-08.png"/>
+                          <pic:cNvPicPr/>
+                        </pic:nvPicPr>
+                        <pic:blipFill>
+                          <a:blip r:embed="rId17" cstate="print">
+                            <a:extLst>
+                              <a:ext uri="{28A0092B-C50C-407E-A947-70E740481C1C}">
+                                <a14:useLocalDpi xmlns:a14="http://schemas.microsoft.com/office/drawing/2010/main" val="0"/>
+                              </a:ext>
+                            </a:extLst>
+                          </a:blip>
+                          <a:stretch>
+                            <a:fillRect/>
+                          </a:stretch>
+                        </pic:blipFill>
+                        <pic:spPr>
+                          <a:xfrm>
+                            <a:off x="0" y="0"/>
+                            <a:ext cx="3778997" cy="2361727"/>
+                          </a:xfrm>
+                          <a:prstGeom prst="rect">
+                            <a:avLst/>
+                          </a:prstGeom>
+                        </pic:spPr>
+                      </pic:pic>
+                    </a:graphicData>
+                  </a:graphic>
+                </wp:inline>
+              </w:drawing>
+            </w:r>
+          </w:p>
+        </w:tc>
+      </w:tr>
+      <w:tr>
+        <w:trPr>
+          <w:jc w:val="center"/>
+        </w:trPr>
+        <w:tc>
+          <w:tcPr>
+            <w:tcW w:w="9629" w:type="dxa"/>
+            <w:vAlign w:val="center"/>
+          </w:tcPr>
+          <w:p>
+            <w:pPr>
+              <w:jc w:val="center"/>
+              <w:rPr>
+                <w:color w:val="000000" w:themeColor="text1"/>
+              </w:rPr>
+            </w:pPr>
+            <w:r>
+              <w:rPr>
+                <w:color w:val="000000" w:themeColor="text1"/>
+              </w:rPr>
+              <w:t xml:space="preserve">Рисунок </w:t>
+            </w:r>
+            <w:r>
+              <w:rPr>
+                <w:color w:val="000000" w:themeColor="text1"/>
+              </w:rPr>
+              <w:t>7</w:t>
+            </w:r>
+            <w:r>
+              <w:rPr>
+                <w:color w:val="000000" w:themeColor="text1"/>
+              </w:rPr>
+              <w:t xml:space="preserve">. </w:t>
+            </w:r>
+            <w:r>
+              <w:rPr>
+                <w:color w:val="000000" w:themeColor="text1"/>
+              </w:rPr>
+              <w:t>Страница входа</w:t>
+            </w:r>
+          </w:p>
+        </w:tc>
+      </w:tr>
+      <w:tr>
+        <w:trPr>
+          <w:jc w:val="center"/>
+        </w:trPr>
+        <w:tc>
+          <w:tcPr>
+            <w:tcW w:w="9629" w:type="dxa"/>
+            <w:vAlign w:val="center"/>
+          </w:tcPr>
+          <w:p>
+            <w:pPr>
+              <w:jc w:val="center"/>
+              <w:rPr>
+                <w:color w:val="000000" w:themeColor="text1"/>
+              </w:rPr>
+            </w:pPr>
+            <w:r>
+              <w:rPr>
+                <w:noProof/>
+                <w:color w:val="000000" w:themeColor="text1"/>
+              </w:rPr>
+              <w:drawing>
+                <wp:inline distT="0" distB="0" distL="0" distR="0" wp14:anchorId="24E0FE95" wp14:editId="1D9DE7D4">
+                  <wp:extent cx="3775917" cy="2359801"/>
+                  <wp:effectExtent l="0" t="0" r="0" b="2540"/>
+                  <wp:docPr id="29" name="Рисунок 29"/>
+                  <wp:cNvGraphicFramePr>
+                    <a:graphicFrameLocks xmlns:a="http://schemas.openxmlformats.org/drawingml/2006/main" noChangeAspect="1"/>
+                  </wp:cNvGraphicFramePr>
+                  <a:graphic xmlns:a="http://schemas.openxmlformats.org/drawingml/2006/main">
+                    <a:graphicData uri="http://schemas.openxmlformats.org/drawingml/2006/picture">
+                      <pic:pic xmlns:pic="http://schemas.openxmlformats.org/drawingml/2006/picture">
+                        <pic:nvPicPr>
+                          <pic:cNvPr id="29" name="Screenshot_2018-03-13-10-42-11.png"/>
+                          <pic:cNvPicPr/>
+                        </pic:nvPicPr>
+                        <pic:blipFill>
+                          <a:blip r:embed="rId18" cstate="print">
+                            <a:extLst>
+                              <a:ext uri="{28A0092B-C50C-407E-A947-70E740481C1C}">
+                                <a14:useLocalDpi xmlns:a14="http://schemas.microsoft.com/office/drawing/2010/main" val="0"/>
+                              </a:ext>
+                            </a:extLst>
+                          </a:blip>
+                          <a:stretch>
+                            <a:fillRect/>
+                          </a:stretch>
+                        </pic:blipFill>
+                        <pic:spPr>
+                          <a:xfrm>
+                            <a:off x="0" y="0"/>
+                            <a:ext cx="3783782" cy="2364716"/>
+                          </a:xfrm>
+                          <a:prstGeom prst="rect">
+                            <a:avLst/>
+                          </a:prstGeom>
+                        </pic:spPr>
+                      </pic:pic>
+                    </a:graphicData>
+                  </a:graphic>
+                </wp:inline>
+              </w:drawing>
+            </w:r>
+          </w:p>
+        </w:tc>
+      </w:tr>
+      <w:tr>
+        <w:trPr>
+          <w:jc w:val="center"/>
+        </w:trPr>
+        <w:tc>
+          <w:tcPr>
+            <w:tcW w:w="9629" w:type="dxa"/>
+            <w:vAlign w:val="center"/>
+          </w:tcPr>
+          <w:p>
+            <w:pPr>
+              <w:jc w:val="center"/>
+              <w:rPr>
+                <w:color w:val="000000" w:themeColor="text1"/>
+              </w:rPr>
+            </w:pPr>
+            <w:r>
+              <w:rPr>
+                <w:color w:val="000000" w:themeColor="text1"/>
+              </w:rPr>
+              <w:t xml:space="preserve">Рисунок </w:t>
+            </w:r>
+            <w:r>
+              <w:rPr>
+                <w:color w:val="000000" w:themeColor="text1"/>
+              </w:rPr>
+              <w:t>8</w:t>
+            </w:r>
+            <w:r>
+              <w:rPr>
+                <w:color w:val="000000" w:themeColor="text1"/>
+              </w:rPr>
+              <w:t xml:space="preserve">. </w:t>
+            </w:r>
+            <w:r>
+              <w:rPr>
+                <w:color w:val="000000" w:themeColor="text1"/>
+              </w:rPr>
+              <w:t>Страница регистрации</w:t>
+            </w:r>
+          </w:p>
+        </w:tc>
+      </w:tr>
+      <w:tr>
+        <w:trPr>
+          <w:jc w:val="center"/>
+        </w:trPr>
+        <w:tc>
+          <w:tcPr>
+            <w:tcW w:w="9629" w:type="dxa"/>
+            <w:vAlign w:val="center"/>
+          </w:tcPr>
+          <w:p>
+            <w:pPr>
+              <w:jc w:val="center"/>
+              <w:rPr>
+                <w:color w:val="000000" w:themeColor="text1"/>
+              </w:rPr>
+            </w:pPr>
+            <w:r>
+              <w:rPr>
+                <w:noProof/>
+                <w:color w:val="000000" w:themeColor="text1"/>
+              </w:rPr>
+              <w:lastRenderedPageBreak/>
+              <w:drawing>
+                <wp:inline distT="0" distB="0" distL="0" distR="0" wp14:anchorId="58AB934B" wp14:editId="0DF541B6">
+                  <wp:extent cx="3721596" cy="2325853"/>
+                  <wp:effectExtent l="0" t="0" r="0" b="0"/>
+                  <wp:docPr id="34" name="Рисунок 34"/>
+                  <wp:cNvGraphicFramePr>
+                    <a:graphicFrameLocks xmlns:a="http://schemas.openxmlformats.org/drawingml/2006/main" noChangeAspect="1"/>
+                  </wp:cNvGraphicFramePr>
+                  <a:graphic xmlns:a="http://schemas.openxmlformats.org/drawingml/2006/main">
+                    <a:graphicData uri="http://schemas.openxmlformats.org/drawingml/2006/picture">
+                      <pic:pic xmlns:pic="http://schemas.openxmlformats.org/drawingml/2006/picture">
+                        <pic:nvPicPr>
+                          <pic:cNvPr id="34" name="Screenshot_2018-03-13-11-12-02.png"/>
+                          <pic:cNvPicPr/>
+                        </pic:nvPicPr>
+                        <pic:blipFill>
+                          <a:blip r:embed="rId19" cstate="print">
+                            <a:extLst>
+                              <a:ext uri="{28A0092B-C50C-407E-A947-70E740481C1C}">
+                                <a14:useLocalDpi xmlns:a14="http://schemas.microsoft.com/office/drawing/2010/main" val="0"/>
+                              </a:ext>
+                            </a:extLst>
+                          </a:blip>
+                          <a:stretch>
+                            <a:fillRect/>
+                          </a:stretch>
+                        </pic:blipFill>
+                        <pic:spPr>
+                          <a:xfrm>
+                            <a:off x="0" y="0"/>
+                            <a:ext cx="3728659" cy="2330267"/>
+                          </a:xfrm>
+                          <a:prstGeom prst="rect">
+                            <a:avLst/>
+                          </a:prstGeom>
+                        </pic:spPr>
+                      </pic:pic>
+                    </a:graphicData>
+                  </a:graphic>
+                </wp:inline>
+              </w:drawing>
+            </w:r>
+          </w:p>
+        </w:tc>
+      </w:tr>
+      <w:tr>
+        <w:trPr>
+          <w:jc w:val="center"/>
+        </w:trPr>
+        <w:tc>
+          <w:tcPr>
+            <w:tcW w:w="9629" w:type="dxa"/>
+            <w:vAlign w:val="center"/>
+          </w:tcPr>
+          <w:p>
+            <w:pPr>
+              <w:jc w:val="center"/>
+              <w:rPr>
+                <w:color w:val="000000" w:themeColor="text1"/>
+              </w:rPr>
+            </w:pPr>
+            <w:r>
+              <w:rPr>
+                <w:color w:val="000000" w:themeColor="text1"/>
+              </w:rPr>
+              <w:t>Рисунок 9. Страница графиков</w:t>
+            </w:r>
+          </w:p>
+        </w:tc>
+      </w:tr>
+      <w:tr>
+        <w:trPr>
+          <w:jc w:val="center"/>
+        </w:trPr>
+        <w:tc>
+          <w:tcPr>
+            <w:tcW w:w="9629" w:type="dxa"/>
+            <w:vAlign w:val="center"/>
+          </w:tcPr>
+          <w:p>
+            <w:pPr>
+              <w:jc w:val="center"/>
+              <w:rPr>
+                <w:color w:val="000000" w:themeColor="text1"/>
+              </w:rPr>
+            </w:pPr>
+            <w:r>
+              <w:rPr>
+                <w:noProof/>
+                <w:color w:val="000000" w:themeColor="text1"/>
+              </w:rPr>
+              <w:drawing>
+                <wp:inline distT="0" distB="0" distL="0" distR="0" wp14:anchorId="072ABA8A" wp14:editId="2DAA57DE">
+                  <wp:extent cx="3757810" cy="2348485"/>
+                  <wp:effectExtent l="0" t="0" r="1905" b="1270"/>
+                  <wp:docPr id="28" name="Рисунок 28"/>
+                  <wp:cNvGraphicFramePr>
+                    <a:graphicFrameLocks xmlns:a="http://schemas.openxmlformats.org/drawingml/2006/main" noChangeAspect="1"/>
+                  </wp:cNvGraphicFramePr>
+                  <a:graphic xmlns:a="http://schemas.openxmlformats.org/drawingml/2006/main">
+                    <a:graphicData uri="http://schemas.openxmlformats.org/drawingml/2006/picture">
+                      <pic:pic xmlns:pic="http://schemas.openxmlformats.org/drawingml/2006/picture">
+                        <pic:nvPicPr>
+                          <pic:cNvPr id="28" name="Screenshot_2018-03-13-10-42-37.png"/>
+                          <pic:cNvPicPr/>
+                        </pic:nvPicPr>
+                        <pic:blipFill>
+                          <a:blip r:embed="rId20" cstate="print">
+                            <a:extLst>
+                              <a:ext uri="{28A0092B-C50C-407E-A947-70E740481C1C}">
+                                <a14:useLocalDpi xmlns:a14="http://schemas.microsoft.com/office/drawing/2010/main" val="0"/>
+                              </a:ext>
+                            </a:extLst>
+                          </a:blip>
+                          <a:stretch>
+                            <a:fillRect/>
+                          </a:stretch>
+                        </pic:blipFill>
+                        <pic:spPr>
+                          <a:xfrm>
+                            <a:off x="0" y="0"/>
+                            <a:ext cx="3769757" cy="2355951"/>
+                          </a:xfrm>
+                          <a:prstGeom prst="rect">
+                            <a:avLst/>
+                          </a:prstGeom>
+                        </pic:spPr>
+                      </pic:pic>
+                    </a:graphicData>
+                  </a:graphic>
+                </wp:inline>
+              </w:drawing>
+            </w:r>
+          </w:p>
+        </w:tc>
+      </w:tr>
+      <w:tr>
+        <w:trPr>
+          <w:jc w:val="center"/>
+        </w:trPr>
+        <w:tc>
+          <w:tcPr>
+            <w:tcW w:w="9629" w:type="dxa"/>
+            <w:vAlign w:val="center"/>
+          </w:tcPr>
+          <w:p>
+            <w:pPr>
+              <w:jc w:val="center"/>
+              <w:rPr>
+                <w:color w:val="000000" w:themeColor="text1"/>
+              </w:rPr>
+            </w:pPr>
+            <w:r>
+              <w:rPr>
+                <w:color w:val="000000" w:themeColor="text1"/>
+              </w:rPr>
+              <w:t>Рисунок 10. Страница новой записи о ребенке</w:t>
+            </w:r>
+          </w:p>
+        </w:tc>
+      </w:tr>
+      <w:tr>
+        <w:trPr>
+          <w:jc w:val="center"/>
+        </w:trPr>
+        <w:tc>
+          <w:tcPr>
+            <w:tcW w:w="9629" w:type="dxa"/>
+            <w:vAlign w:val="center"/>
+          </w:tcPr>
+          <w:p>
+            <w:pPr>
+              <w:jc w:val="center"/>
+              <w:rPr>
+                <w:color w:val="000000" w:themeColor="text1"/>
+              </w:rPr>
+            </w:pPr>
+            <w:r>
+              <w:rPr>
+                <w:noProof/>
+                <w:color w:val="000000" w:themeColor="text1"/>
+              </w:rPr>
+              <w:drawing>
+                <wp:inline distT="0" distB="0" distL="0" distR="0" wp14:anchorId="3D4FB1DE" wp14:editId="57881E1D">
+                  <wp:extent cx="3775917" cy="2359801"/>
+                  <wp:effectExtent l="0" t="0" r="0" b="2540"/>
+                  <wp:docPr id="30" name="Рисунок 30"/>
+                  <wp:cNvGraphicFramePr>
+                    <a:graphicFrameLocks xmlns:a="http://schemas.openxmlformats.org/drawingml/2006/main" noChangeAspect="1"/>
+                  </wp:cNvGraphicFramePr>
+                  <a:graphic xmlns:a="http://schemas.openxmlformats.org/drawingml/2006/main">
+                    <a:graphicData uri="http://schemas.openxmlformats.org/drawingml/2006/picture">
+                      <pic:pic xmlns:pic="http://schemas.openxmlformats.org/drawingml/2006/picture">
+                        <pic:nvPicPr>
+                          <pic:cNvPr id="30" name="Screenshot_2018-03-13-10-41-45.png"/>
+                          <pic:cNvPicPr/>
+                        </pic:nvPicPr>
+                        <pic:blipFill>
+                          <a:blip r:embed="rId21" cstate="print">
+                            <a:extLst>
+                              <a:ext uri="{28A0092B-C50C-407E-A947-70E740481C1C}">
+                                <a14:useLocalDpi xmlns:a14="http://schemas.microsoft.com/office/drawing/2010/main" val="0"/>
+                              </a:ext>
+                            </a:extLst>
+                          </a:blip>
+                          <a:stretch>
+                            <a:fillRect/>
+                          </a:stretch>
+                        </pic:blipFill>
+                        <pic:spPr>
+                          <a:xfrm>
+                            <a:off x="0" y="0"/>
+                            <a:ext cx="3785685" cy="2365905"/>
+                          </a:xfrm>
+                          <a:prstGeom prst="rect">
+                            <a:avLst/>
+                          </a:prstGeom>
+                        </pic:spPr>
+                      </pic:pic>
+                    </a:graphicData>
+                  </a:graphic>
+                </wp:inline>
+              </w:drawing>
+            </w:r>
+          </w:p>
+        </w:tc>
+      </w:tr>
+      <w:tr>
+        <w:trPr>
+          <w:jc w:val="center"/>
+        </w:trPr>
+        <w:tc>
+          <w:tcPr>
+            <w:tcW w:w="9629" w:type="dxa"/>
+            <w:vAlign w:val="center"/>
+          </w:tcPr>
+          <w:p>
+            <w:pPr>
+              <w:jc w:val="center"/>
+              <w:rPr>
+                <w:color w:val="000000" w:themeColor="text1"/>
+              </w:rPr>
+            </w:pPr>
+            <w:r>
+              <w:rPr>
+                <w:color w:val="000000" w:themeColor="text1"/>
+              </w:rPr>
+              <w:t>Рисунок 11</w:t>
+            </w:r>
+            <w:r>
+              <w:rPr>
+                <w:color w:val="000000" w:themeColor="text1"/>
+              </w:rPr>
+              <w:t xml:space="preserve">. </w:t>
+            </w:r>
+            <w:r>
+              <w:rPr>
+                <w:color w:val="000000" w:themeColor="text1"/>
+              </w:rPr>
+              <w:t>Пример</w:t>
+            </w:r>
+            <w:r>
+              <w:rPr>
+                <w:color w:val="000000" w:themeColor="text1"/>
+              </w:rPr>
+              <w:t xml:space="preserve"> с</w:t>
+            </w:r>
+            <w:r>
+              <w:rPr>
+                <w:color w:val="000000" w:themeColor="text1"/>
+              </w:rPr>
+              <w:t>траницы</w:t>
+            </w:r>
+            <w:r>
+              <w:rPr>
+                <w:color w:val="000000" w:themeColor="text1"/>
+              </w:rPr>
+              <w:t xml:space="preserve"> </w:t>
+            </w:r>
+            <w:r>
+              <w:rPr>
+                <w:color w:val="000000" w:themeColor="text1"/>
+              </w:rPr>
+              <w:t xml:space="preserve">добавления новых данных о </w:t>
+            </w:r>
+            <w:r>
+              <w:rPr>
+                <w:color w:val="000000" w:themeColor="text1"/>
+              </w:rPr>
+              <w:t>болезни ребенка</w:t>
+            </w:r>
+          </w:p>
+        </w:tc>
+      </w:tr>
+      <w:tr>
+        <w:trPr>
+          <w:jc w:val="center"/>
+        </w:trPr>
+        <w:tc>
+          <w:tcPr>
+            <w:tcW w:w="9629" w:type="dxa"/>
+            <w:vAlign w:val="center"/>
+          </w:tcPr>
+          <w:p>
+            <w:pPr>
+              <w:jc w:val="center"/>
+              <w:rPr>
+                <w:color w:val="000000" w:themeColor="text1"/>
+              </w:rPr>
+            </w:pPr>
+            <w:r>
+              <w:rPr>
+                <w:noProof/>
+                <w:color w:val="000000" w:themeColor="text1"/>
+              </w:rPr>
+              <w:lastRenderedPageBreak/>
+              <w:drawing>
+                <wp:inline distT="0" distB="0" distL="0" distR="0" wp14:anchorId="00059CB2" wp14:editId="66AEFBC7">
+                  <wp:extent cx="3784970" cy="2365459"/>
+                  <wp:effectExtent l="0" t="0" r="0" b="0"/>
+                  <wp:docPr id="24" name="Рисунок 24"/>
+                  <wp:cNvGraphicFramePr>
+                    <a:graphicFrameLocks xmlns:a="http://schemas.openxmlformats.org/drawingml/2006/main" noChangeAspect="1"/>
+                  </wp:cNvGraphicFramePr>
+                  <a:graphic xmlns:a="http://schemas.openxmlformats.org/drawingml/2006/main">
+                    <a:graphicData uri="http://schemas.openxmlformats.org/drawingml/2006/picture">
+                      <pic:pic xmlns:pic="http://schemas.openxmlformats.org/drawingml/2006/picture">
+                        <pic:nvPicPr>
+                          <pic:cNvPr id="24" name="Screenshot_2018-03-13-10-32-31.png"/>
+                          <pic:cNvPicPr/>
+                        </pic:nvPicPr>
+                        <pic:blipFill>
+                          <a:blip r:embed="rId22" cstate="print">
+                            <a:extLst>
+                              <a:ext uri="{28A0092B-C50C-407E-A947-70E740481C1C}">
+                                <a14:useLocalDpi xmlns:a14="http://schemas.microsoft.com/office/drawing/2010/main" val="0"/>
+                              </a:ext>
+                            </a:extLst>
+                          </a:blip>
+                          <a:stretch>
+                            <a:fillRect/>
+                          </a:stretch>
+                        </pic:blipFill>
+                        <pic:spPr>
+                          <a:xfrm>
+                            <a:off x="0" y="0"/>
+                            <a:ext cx="3794351" cy="2371322"/>
+                          </a:xfrm>
+                          <a:prstGeom prst="rect">
+                            <a:avLst/>
+                          </a:prstGeom>
+                        </pic:spPr>
+                      </pic:pic>
+                    </a:graphicData>
+                  </a:graphic>
+                </wp:inline>
+              </w:drawing>
+            </w:r>
+          </w:p>
+        </w:tc>
+      </w:tr>
+      <w:tr>
+        <w:trPr>
+          <w:jc w:val="center"/>
+        </w:trPr>
+        <w:tc>
+          <w:tcPr>
+            <w:tcW w:w="9629" w:type="dxa"/>
+            <w:vAlign w:val="center"/>
+          </w:tcPr>
+          <w:p>
+            <w:pPr>
+              <w:jc w:val="center"/>
+              <w:rPr>
+                <w:color w:val="000000" w:themeColor="text1"/>
+              </w:rPr>
+            </w:pPr>
+            <w:r>
+              <w:rPr>
+                <w:color w:val="000000" w:themeColor="text1"/>
+              </w:rPr>
+              <w:t xml:space="preserve">Рисунок </w:t>
+            </w:r>
+            <w:r>
+              <w:rPr>
+                <w:color w:val="000000" w:themeColor="text1"/>
+              </w:rPr>
+              <w:t>12</w:t>
+            </w:r>
+            <w:r>
+              <w:rPr>
+                <w:color w:val="000000" w:themeColor="text1"/>
+              </w:rPr>
+              <w:t xml:space="preserve">. Страница </w:t>
+            </w:r>
+            <w:r>
+              <w:rPr>
+                <w:color w:val="000000" w:themeColor="text1"/>
+              </w:rPr>
+              <w:t>прививок</w:t>
+            </w:r>
+          </w:p>
+        </w:tc>
+      </w:tr>
+      <w:tr>
+        <w:trPr>
+          <w:jc w:val="center"/>
+        </w:trPr>
+        <w:tc>
+          <w:tcPr>
+            <w:tcW w:w="9629" w:type="dxa"/>
+            <w:vAlign w:val="center"/>
+          </w:tcPr>
+          <w:p>
+            <w:pPr>
+              <w:jc w:val="center"/>
+              <w:rPr>
+                <w:color w:val="000000" w:themeColor="text1"/>
+              </w:rPr>
+            </w:pPr>
+            <w:r>
+              <w:rPr>
+                <w:noProof/>
+                <w:color w:val="000000" w:themeColor="text1"/>
+              </w:rPr>
+              <w:drawing>
+                <wp:inline distT="0" distB="0" distL="0" distR="0" wp14:anchorId="7E714844" wp14:editId="4527F520">
+                  <wp:extent cx="3737503" cy="2335794"/>
+                  <wp:effectExtent l="12700" t="12700" r="9525" b="13970"/>
+                  <wp:docPr id="17" name="Рисунок 17"/>
+                  <wp:cNvGraphicFramePr>
+                    <a:graphicFrameLocks xmlns:a="http://schemas.openxmlformats.org/drawingml/2006/main" noChangeAspect="1"/>
+                  </wp:cNvGraphicFramePr>
+                  <a:graphic xmlns:a="http://schemas.openxmlformats.org/drawingml/2006/main">
+                    <a:graphicData uri="http://schemas.openxmlformats.org/drawingml/2006/picture">
+                      <pic:pic xmlns:pic="http://schemas.openxmlformats.org/drawingml/2006/picture">
+                        <pic:nvPicPr>
+                          <pic:cNvPr id="17" name="Screenshot_2018-03-13-10-32-23.png"/>
+                          <pic:cNvPicPr/>
+                        </pic:nvPicPr>
+                        <pic:blipFill>
+                          <a:blip r:embed="rId23" cstate="print">
+                            <a:extLst>
+                              <a:ext uri="{28A0092B-C50C-407E-A947-70E740481C1C}">
+                                <a14:useLocalDpi xmlns:a14="http://schemas.microsoft.com/office/drawing/2010/main" val="0"/>
+                              </a:ext>
+                            </a:extLst>
+                          </a:blip>
+                          <a:stretch>
+                            <a:fillRect/>
+                          </a:stretch>
+                        </pic:blipFill>
+                        <pic:spPr>
+                          <a:xfrm>
+                            <a:off x="0" y="0"/>
+                            <a:ext cx="3749456" cy="2343264"/>
+                          </a:xfrm>
+                          <a:prstGeom prst="rect">
+                            <a:avLst/>
+                          </a:prstGeom>
+                          <a:ln>
+                            <a:solidFill>
+                              <a:schemeClr val="tx1"/>
+                            </a:solidFill>
+                          </a:ln>
+                        </pic:spPr>
+                      </pic:pic>
+                    </a:graphicData>
+                  </a:graphic>
+                </wp:inline>
+              </w:drawing>
+            </w:r>
+          </w:p>
+        </w:tc>
+      </w:tr>
+      <w:tr>
+        <w:trPr>
+          <w:jc w:val="center"/>
+        </w:trPr>
+        <w:tc>
+          <w:tcPr>
+            <w:tcW w:w="9629" w:type="dxa"/>
+            <w:vAlign w:val="center"/>
+          </w:tcPr>
+          <w:p>
+            <w:pPr>
+              <w:jc w:val="center"/>
+              <w:rPr>
+                <w:color w:val="000000" w:themeColor="text1"/>
+              </w:rPr>
+            </w:pPr>
+            <w:r>
+              <w:rPr>
+                <w:color w:val="000000" w:themeColor="text1"/>
+              </w:rPr>
+              <w:t>Рисунок 13</w:t>
+            </w:r>
+            <w:r>
+              <w:rPr>
+                <w:color w:val="000000" w:themeColor="text1"/>
+              </w:rPr>
+              <w:t xml:space="preserve">. Страница </w:t>
+            </w:r>
+            <w:r>
+              <w:rPr>
+                <w:color w:val="000000" w:themeColor="text1"/>
+              </w:rPr>
+              <w:t>зубов</w:t>
+            </w:r>
+          </w:p>
+        </w:tc>
+      </w:tr>
+      <w:tr>
+        <w:trPr>
+          <w:jc w:val="center"/>
+        </w:trPr>
+        <w:tc>
+          <w:tcPr>
+            <w:tcW w:w="9629" w:type="dxa"/>
+            <w:vAlign w:val="center"/>
+          </w:tcPr>
+          <w:p>
+            <w:pPr>
+              <w:jc w:val="center"/>
+              <w:rPr>
+                <w:color w:val="000000" w:themeColor="text1"/>
+              </w:rPr>
+            </w:pPr>
+            <w:r>
+              <w:rPr>
+                <w:noProof/>
+                <w:color w:val="000000" w:themeColor="text1"/>
+              </w:rPr>
+              <w:drawing>
+                <wp:inline distT="0" distB="0" distL="0" distR="0" wp14:anchorId="2929607D" wp14:editId="6111426A">
+                  <wp:extent cx="3739703" cy="2337169"/>
+                  <wp:effectExtent l="0" t="0" r="0" b="0"/>
+                  <wp:docPr id="31" name="Рисунок 31"/>
+                  <wp:cNvGraphicFramePr>
+                    <a:graphicFrameLocks xmlns:a="http://schemas.openxmlformats.org/drawingml/2006/main" noChangeAspect="1"/>
+                  </wp:cNvGraphicFramePr>
+                  <a:graphic xmlns:a="http://schemas.openxmlformats.org/drawingml/2006/main">
+                    <a:graphicData uri="http://schemas.openxmlformats.org/drawingml/2006/picture">
+                      <pic:pic xmlns:pic="http://schemas.openxmlformats.org/drawingml/2006/picture">
+                        <pic:nvPicPr>
+                          <pic:cNvPr id="31" name="Screenshot_2018-03-13-10-47-52.png"/>
+                          <pic:cNvPicPr/>
+                        </pic:nvPicPr>
+                        <pic:blipFill>
+                          <a:blip r:embed="rId24" cstate="print">
+                            <a:extLst>
+                              <a:ext uri="{28A0092B-C50C-407E-A947-70E740481C1C}">
+                                <a14:useLocalDpi xmlns:a14="http://schemas.microsoft.com/office/drawing/2010/main" val="0"/>
+                              </a:ext>
+                            </a:extLst>
+                          </a:blip>
+                          <a:stretch>
+                            <a:fillRect/>
+                          </a:stretch>
+                        </pic:blipFill>
+                        <pic:spPr>
+                          <a:xfrm>
+                            <a:off x="0" y="0"/>
+                            <a:ext cx="3747977" cy="2342340"/>
+                          </a:xfrm>
+                          <a:prstGeom prst="rect">
+                            <a:avLst/>
+                          </a:prstGeom>
+                        </pic:spPr>
+                      </pic:pic>
+                    </a:graphicData>
+                  </a:graphic>
+                </wp:inline>
+              </w:drawing>
+            </w:r>
+          </w:p>
+        </w:tc>
+      </w:tr>
+      <w:tr>
+        <w:trPr>
+          <w:jc w:val="center"/>
+        </w:trPr>
+        <w:tc>
+          <w:tcPr>
+            <w:tcW w:w="9629" w:type="dxa"/>
+            <w:vAlign w:val="center"/>
+          </w:tcPr>
+          <w:p>
+            <w:pPr>
+              <w:jc w:val="center"/>
+              <w:rPr>
+                <w:color w:val="000000" w:themeColor="text1"/>
+              </w:rPr>
+            </w:pPr>
+            <w:r>
+              <w:rPr>
+                <w:color w:val="000000" w:themeColor="text1"/>
+              </w:rPr>
+              <w:t xml:space="preserve">Рисунок </w:t>
+            </w:r>
+            <w:r>
+              <w:rPr>
+                <w:color w:val="000000" w:themeColor="text1"/>
+              </w:rPr>
+              <w:t>14</w:t>
+            </w:r>
+            <w:r>
+              <w:rPr>
+                <w:color w:val="000000" w:themeColor="text1"/>
+              </w:rPr>
+              <w:t xml:space="preserve">. Страница </w:t>
+            </w:r>
+            <w:r>
+              <w:rPr>
+                <w:color w:val="000000" w:themeColor="text1"/>
+              </w:rPr>
+              <w:t>выбора аналитики для ребенка</w:t>
+            </w:r>
+          </w:p>
+        </w:tc>
+      </w:tr>
+      <w:tr>
+        <w:trPr>
+          <w:jc w:val="center"/>
+        </w:trPr>
+        <w:tc>
+          <w:tcPr>
+            <w:tcW w:w="9629" w:type="dxa"/>
+            <w:vAlign w:val="center"/>
+          </w:tcPr>
+          <w:p>
+            <w:pPr>
+              <w:jc w:val="center"/>
+              <w:rPr>
+                <w:color w:val="000000" w:themeColor="text1"/>
+              </w:rPr>
+            </w:pPr>
+            <w:r>
+              <w:rPr>
+                <w:noProof/>
+                <w:color w:val="000000" w:themeColor="text1"/>
+              </w:rPr>
+              <w:lastRenderedPageBreak/>
+              <w:drawing>
+                <wp:inline distT="0" distB="0" distL="0" distR="0" wp14:anchorId="7E4B1C5D" wp14:editId="0B1F156C">
+                  <wp:extent cx="3433287" cy="2145671"/>
+                  <wp:effectExtent l="0" t="0" r="0" b="635"/>
+                  <wp:docPr id="26" name="Рисунок 26"/>
+                  <wp:cNvGraphicFramePr>
+                    <a:graphicFrameLocks xmlns:a="http://schemas.openxmlformats.org/drawingml/2006/main" noChangeAspect="1"/>
+                  </wp:cNvGraphicFramePr>
+                  <a:graphic xmlns:a="http://schemas.openxmlformats.org/drawingml/2006/main">
+                    <a:graphicData uri="http://schemas.openxmlformats.org/drawingml/2006/picture">
+                      <pic:pic xmlns:pic="http://schemas.openxmlformats.org/drawingml/2006/picture">
+                        <pic:nvPicPr>
+                          <pic:cNvPr id="26" name="Screenshot_2018-03-13-10-41-31.png"/>
+                          <pic:cNvPicPr/>
+                        </pic:nvPicPr>
+                        <pic:blipFill>
+                          <a:blip r:embed="rId25" cstate="print">
+                            <a:extLst>
+                              <a:ext uri="{28A0092B-C50C-407E-A947-70E740481C1C}">
+                                <a14:useLocalDpi xmlns:a14="http://schemas.microsoft.com/office/drawing/2010/main" val="0"/>
+                              </a:ext>
+                            </a:extLst>
+                          </a:blip>
+                          <a:stretch>
+                            <a:fillRect/>
+                          </a:stretch>
+                        </pic:blipFill>
+                        <pic:spPr>
+                          <a:xfrm>
+                            <a:off x="0" y="0"/>
+                            <a:ext cx="3444019" cy="2152378"/>
+                          </a:xfrm>
+                          <a:prstGeom prst="rect">
+                            <a:avLst/>
+                          </a:prstGeom>
+                        </pic:spPr>
+                      </pic:pic>
+                    </a:graphicData>
+                  </a:graphic>
+                </wp:inline>
+              </w:drawing>
+            </w:r>
+          </w:p>
+        </w:tc>
+      </w:tr>
+      <w:tr>
+        <w:trPr>
+          <w:jc w:val="center"/>
+        </w:trPr>
+        <w:tc>
+          <w:tcPr>
+            <w:tcW w:w="9629" w:type="dxa"/>
+            <w:vAlign w:val="center"/>
+          </w:tcPr>
+          <w:p>
+            <w:pPr>
+              <w:jc w:val="center"/>
+              <w:rPr>
+                <w:color w:val="000000" w:themeColor="text1"/>
+              </w:rPr>
+            </w:pPr>
+            <w:r>
+              <w:rPr>
+                <w:color w:val="000000" w:themeColor="text1"/>
+              </w:rPr>
+              <w:t>Рисунок 15</w:t>
+            </w:r>
+            <w:r>
+              <w:rPr>
+                <w:color w:val="000000" w:themeColor="text1"/>
+              </w:rPr>
+              <w:t xml:space="preserve">. </w:t>
+            </w:r>
+            <w:r>
+              <w:rPr>
+                <w:color w:val="000000" w:themeColor="text1"/>
+              </w:rPr>
+              <w:t>Окно выбора добавляемых данных о ребенке</w:t>
+            </w:r>
+          </w:p>
+        </w:tc>
+      </w:tr>
+      <w:tr>
+        <w:trPr>
+          <w:jc w:val="center"/>
+        </w:trPr>
+        <w:tc>
+          <w:tcPr>
+            <w:tcW w:w="9629" w:type="dxa"/>
+            <w:vAlign w:val="center"/>
+          </w:tcPr>
+          <w:p>
+            <w:pPr>
+              <w:jc w:val="center"/>
+              <w:rPr>
+                <w:color w:val="000000" w:themeColor="text1"/>
+              </w:rPr>
+            </w:pPr>
+            <w:r>
+              <w:rPr>
+                <w:noProof/>
+                <w:color w:val="000000" w:themeColor="text1"/>
+              </w:rPr>
+              <w:drawing>
+                <wp:inline distT="0" distB="0" distL="0" distR="0" wp14:anchorId="2924D447" wp14:editId="00C7B926">
+                  <wp:extent cx="3459046" cy="2161769"/>
+                  <wp:effectExtent l="0" t="0" r="0" b="0"/>
+                  <wp:docPr id="20" name="Рисунок 20"/>
+                  <wp:cNvGraphicFramePr>
+                    <a:graphicFrameLocks xmlns:a="http://schemas.openxmlformats.org/drawingml/2006/main" noChangeAspect="1"/>
+                  </wp:cNvGraphicFramePr>
+                  <a:graphic xmlns:a="http://schemas.openxmlformats.org/drawingml/2006/main">
+                    <a:graphicData uri="http://schemas.openxmlformats.org/drawingml/2006/picture">
+                      <pic:pic xmlns:pic="http://schemas.openxmlformats.org/drawingml/2006/picture">
+                        <pic:nvPicPr>
+                          <pic:cNvPr id="20" name="Screenshot_2018-03-13-10-32-11.png"/>
+                          <pic:cNvPicPr/>
+                        </pic:nvPicPr>
+                        <pic:blipFill>
+                          <a:blip r:embed="rId26" cstate="print">
+                            <a:extLst>
+                              <a:ext uri="{28A0092B-C50C-407E-A947-70E740481C1C}">
+                                <a14:useLocalDpi xmlns:a14="http://schemas.microsoft.com/office/drawing/2010/main" val="0"/>
+                              </a:ext>
+                            </a:extLst>
+                          </a:blip>
+                          <a:stretch>
+                            <a:fillRect/>
+                          </a:stretch>
+                        </pic:blipFill>
+                        <pic:spPr>
+                          <a:xfrm>
+                            <a:off x="0" y="0"/>
+                            <a:ext cx="3471454" cy="2169524"/>
+                          </a:xfrm>
+                          <a:prstGeom prst="rect">
+                            <a:avLst/>
+                          </a:prstGeom>
+                        </pic:spPr>
+                      </pic:pic>
+                    </a:graphicData>
+                  </a:graphic>
+                </wp:inline>
+              </w:drawing>
+            </w:r>
+          </w:p>
+        </w:tc>
+      </w:tr>
+      <w:tr>
+        <w:trPr>
+          <w:jc w:val="center"/>
+        </w:trPr>
+        <w:tc>
+          <w:tcPr>
+            <w:tcW w:w="9629" w:type="dxa"/>
+            <w:vAlign w:val="center"/>
+          </w:tcPr>
+          <w:p>
+            <w:pPr>
+              <w:jc w:val="center"/>
+              <w:rPr>
+                <w:color w:val="000000" w:themeColor="text1"/>
+              </w:rPr>
+            </w:pPr>
+            <w:r>
+              <w:rPr>
+                <w:color w:val="000000" w:themeColor="text1"/>
+              </w:rPr>
+              <w:t xml:space="preserve">Рисунок </w:t>
+            </w:r>
+            <w:r>
+              <w:rPr>
+                <w:color w:val="000000" w:themeColor="text1"/>
+              </w:rPr>
+              <w:t>16</w:t>
+            </w:r>
+            <w:r>
+              <w:rPr>
+                <w:color w:val="000000" w:themeColor="text1"/>
+              </w:rPr>
+              <w:t xml:space="preserve">. </w:t>
+            </w:r>
+            <w:r>
+              <w:rPr>
+                <w:color w:val="000000" w:themeColor="text1"/>
+              </w:rPr>
+              <w:t>Окно выбора периодичности отчетов</w:t>
+            </w:r>
+          </w:p>
+        </w:tc>
+      </w:tr>
+      <w:tr>
+        <w:trPr>
+          <w:jc w:val="center"/>
+        </w:trPr>
+        <w:tc>
+          <w:tcPr>
+            <w:tcW w:w="9629" w:type="dxa"/>
+            <w:vAlign w:val="center"/>
+          </w:tcPr>
+          <w:p>
+            <w:pPr>
+              <w:jc w:val="center"/>
+              <w:rPr>
+                <w:color w:val="000000" w:themeColor="text1"/>
+              </w:rPr>
+            </w:pPr>
+            <w:r>
+              <w:rPr>
+                <w:noProof/>
+                <w:color w:val="000000" w:themeColor="text1"/>
+              </w:rPr>
+              <w:drawing>
+                <wp:inline distT="0" distB="0" distL="0" distR="0" wp14:anchorId="067B7B4F" wp14:editId="3A00FF1D">
+                  <wp:extent cx="3418801" cy="2136617"/>
+                  <wp:effectExtent l="0" t="0" r="0" b="0"/>
+                  <wp:docPr id="21" name="Рисунок 21"/>
+                  <wp:cNvGraphicFramePr>
+                    <a:graphicFrameLocks xmlns:a="http://schemas.openxmlformats.org/drawingml/2006/main" noChangeAspect="1"/>
+                  </wp:cNvGraphicFramePr>
+                  <a:graphic xmlns:a="http://schemas.openxmlformats.org/drawingml/2006/main">
+                    <a:graphicData uri="http://schemas.openxmlformats.org/drawingml/2006/picture">
+                      <pic:pic xmlns:pic="http://schemas.openxmlformats.org/drawingml/2006/picture">
+                        <pic:nvPicPr>
+                          <pic:cNvPr id="21" name="Screenshot_2018-03-13-10-32-15.png"/>
+                          <pic:cNvPicPr/>
+                        </pic:nvPicPr>
+                        <pic:blipFill>
+                          <a:blip r:embed="rId27" cstate="print">
+                            <a:extLst>
+                              <a:ext uri="{28A0092B-C50C-407E-A947-70E740481C1C}">
+                                <a14:useLocalDpi xmlns:a14="http://schemas.microsoft.com/office/drawing/2010/main" val="0"/>
+                              </a:ext>
+                            </a:extLst>
+                          </a:blip>
+                          <a:stretch>
+                            <a:fillRect/>
+                          </a:stretch>
+                        </pic:blipFill>
+                        <pic:spPr>
+                          <a:xfrm>
+                            <a:off x="0" y="0"/>
+                            <a:ext cx="3430812" cy="2144124"/>
+                          </a:xfrm>
+                          <a:prstGeom prst="rect">
+                            <a:avLst/>
+                          </a:prstGeom>
+                        </pic:spPr>
+                      </pic:pic>
+                    </a:graphicData>
+                  </a:graphic>
+                </wp:inline>
+              </w:drawing>
+            </w:r>
+          </w:p>
+        </w:tc>
+      </w:tr>
+      <w:tr>
+        <w:trPr>
+          <w:jc w:val="center"/>
+        </w:trPr>
+        <w:tc>
+          <w:tcPr>
+            <w:tcW w:w="9629" w:type="dxa"/>
+            <w:vAlign w:val="center"/>
+          </w:tcPr>
+          <w:p>
+            <w:pPr>
+              <w:jc w:val="center"/>
+              <w:rPr>
+                <w:color w:val="000000" w:themeColor="text1"/>
+              </w:rPr>
+            </w:pPr>
+            <w:r>
+              <w:rPr>
+                <w:color w:val="000000" w:themeColor="text1"/>
+              </w:rPr>
+              <w:t>Рисунок 17</w:t>
+            </w:r>
+            <w:r>
+              <w:rPr>
+                <w:color w:val="000000" w:themeColor="text1"/>
+              </w:rPr>
+              <w:t xml:space="preserve">. </w:t>
+            </w:r>
+            <w:r>
+              <w:rPr>
+                <w:color w:val="000000" w:themeColor="text1"/>
+              </w:rPr>
+              <w:t>Окно выбора периода дат</w:t>
+            </w:r>
+          </w:p>
+        </w:tc>
+      </w:tr>
+    </w:tbl>
     <w:p>
       <w:pPr>
         <w:spacing w:after="200" w:line="276" w:lineRule="auto"/>
@@ -7053,7 +8825,7 @@
       </w:pPr>
       <w:bookmarkStart w:id="24" w:name="_Toc480128565"/>
       <w:bookmarkStart w:id="25" w:name="_Toc508567074"/>
-      <w:bookmarkEnd w:id="23"/>
+      <w:bookmarkEnd w:id="22"/>
       <w:r>
         <w:rPr>
           <w:highlight w:val="yellow"/>
@@ -7244,6 +9016,64 @@
           <w:szCs w:val="28"/>
         </w:rPr>
       </w:pPr>
+      <w:r>
+        <w:rPr>
+          <w:rFonts w:eastAsia="Times New Roman"/>
+          <w:bCs/>
+          <w:noProof/>
+          <w:color w:val="000000" w:themeColor="text1"/>
+          <w:spacing w:val="-3"/>
+          <w:szCs w:val="28"/>
+        </w:rPr>
+        <w:drawing>
+          <wp:inline distT="0" distB="0" distL="0" distR="0" wp14:anchorId="2FE29332" wp14:editId="10C6C5E4">
+            <wp:extent cx="2013585" cy="369762"/>
+            <wp:effectExtent l="0" t="0" r="0" b="0"/>
+            <wp:docPr id="32" name="Рисунок 32"/>
+            <wp:cNvGraphicFramePr>
+              <a:graphicFrameLocks xmlns:a="http://schemas.openxmlformats.org/drawingml/2006/main" noChangeAspect="1"/>
+            </wp:cNvGraphicFramePr>
+            <a:graphic xmlns:a="http://schemas.openxmlformats.org/drawingml/2006/main">
+              <a:graphicData uri="http://schemas.openxmlformats.org/drawingml/2006/picture">
+                <pic:pic xmlns:pic="http://schemas.openxmlformats.org/drawingml/2006/picture">
+                  <pic:nvPicPr>
+                    <pic:cNvPr id="32" name="Screenshot_2018-03-13-11-06-01.png"/>
+                    <pic:cNvPicPr/>
+                  </pic:nvPicPr>
+                  <pic:blipFill rotWithShape="1">
+                    <a:blip r:embed="rId28" cstate="print">
+                      <a:extLst>
+                        <a:ext uri="{28A0092B-C50C-407E-A947-70E740481C1C}">
+                          <a14:useLocalDpi xmlns:a14="http://schemas.microsoft.com/office/drawing/2010/main" val="0"/>
+                        </a:ext>
+                      </a:extLst>
+                    </a:blip>
+                    <a:srcRect t="88522"/>
+                    <a:stretch/>
+                  </pic:blipFill>
+                  <pic:spPr bwMode="auto">
+                    <a:xfrm>
+                      <a:off x="0" y="0"/>
+                      <a:ext cx="2017774" cy="370531"/>
+                    </a:xfrm>
+                    <a:prstGeom prst="rect">
+                      <a:avLst/>
+                    </a:prstGeom>
+                    <a:ln>
+                      <a:noFill/>
+                    </a:ln>
+                    <a:extLst>
+                      <a:ext uri="{53640926-AAD7-44D8-BBD7-CCE9431645EC}">
+                        <a14:shadowObscured xmlns:a14="http://schemas.microsoft.com/office/drawing/2010/main"/>
+                      </a:ext>
+                    </a:extLst>
+                  </pic:spPr>
+                </pic:pic>
+              </a:graphicData>
+            </a:graphic>
+          </wp:inline>
+        </w:drawing>
+      </w:r>
     </w:p>
     <w:p>
       <w:pPr>
@@ -7276,8 +9106,8 @@
           <w:szCs w:val="28"/>
         </w:rPr>
         <w:sectPr>
-          <w:headerReference w:type="default" r:id="rId11"/>
-          <w:footerReference w:type="default" r:id="rId12"/>
+          <w:headerReference w:type="default" r:id="rId29"/>
+          <w:footerReference w:type="default" r:id="rId30"/>
           <w:pgSz w:w="11906" w:h="16838"/>
           <w:pgMar w:top="1418" w:right="1133" w:bottom="851" w:left="1134" w:header="283" w:footer="283" w:gutter="0"/>
           <w:cols w:space="708"/>
@@ -16061,7 +17891,7 @@
       </w:pPr>
     </w:p>
     <w:sectPr>
-      <w:footerReference w:type="first" r:id="rId13"/>
+      <w:footerReference w:type="first" r:id="rId31"/>
       <w:pgSz w:w="11906" w:h="16838"/>
       <w:pgMar w:top="1418" w:right="1133" w:bottom="851" w:left="1134" w:header="283" w:footer="283" w:gutter="0"/>
       <w:cols w:space="708"/>
@@ -19092,7 +20922,7 @@
 </file>
 
 <file path=customXml/itemProps1.xml><?xml version="1.0" encoding="utf-8"?>
-<ds:datastoreItem xmlns:ds="http://schemas.openxmlformats.org/officeDocument/2006/customXml" ds:itemID="{F4B2C9A4-4F4E-F74F-958B-A235DD50E8AD}">
+<ds:datastoreItem xmlns:ds="http://schemas.openxmlformats.org/officeDocument/2006/customXml" ds:itemID="{9161823C-D822-DB4C-89A8-CA8C485AA385}">
   <ds:schemaRefs>
     <ds:schemaRef ds:uri="http://schemas.openxmlformats.org/officeDocument/2006/bibliography"/>
   </ds:schemaRefs>

</xml_diff>